<commit_message>
Documentation and Deliverables update
</commit_message>
<xml_diff>
--- a/Project_5_Deliverables/Compte_rendu_Projet_5.docx
+++ b/Project_5_Deliverables/Compte_rendu_Projet_5.docx
@@ -654,7 +654,16 @@
           <w:sz w:val="22"/>
           <w:szCs w:val="22"/>
         </w:rPr>
-        <w:t>Rest</w:t>
+        <w:t>Re</w:t>
+      </w:r>
+      <w:r>
+        <w:rPr>
+          <w:b/>
+          <w:bCs/>
+          <w:sz w:val="22"/>
+          <w:szCs w:val="22"/>
+        </w:rPr>
+        <w:t>quests</w:t>
       </w:r>
       <w:proofErr w:type="spellEnd"/>
       <w:r>

</xml_diff>

<commit_message>
FInalize Report on project 5
</commit_message>
<xml_diff>
--- a/Project_5_Deliverables/Compte_rendu_Projet_5.docx
+++ b/Project_5_Deliverables/Compte_rendu_Projet_5.docx
@@ -65,44 +65,39 @@
           <w:sz w:val="22"/>
           <w:szCs w:val="22"/>
         </w:rPr>
-        <w:t>La démarche a été choisie sur une logique triple :</w:t>
-      </w:r>
-      <w:r>
-        <w:rPr>
-          <w:sz w:val="22"/>
-          <w:szCs w:val="22"/>
-        </w:rPr>
-        <w:br/>
-        <w:t>1. Le niveau de connaissance de l’apprenant par rapport au cahier des charges ;</w:t>
-      </w:r>
-      <w:r>
-        <w:rPr>
-          <w:sz w:val="22"/>
-          <w:szCs w:val="22"/>
-        </w:rPr>
-        <w:br/>
-        <w:t>2. L’opportunité d’un tel projet pour acquérir des compétences utiles pour plus tard ;</w:t>
-      </w:r>
-      <w:r>
-        <w:rPr>
-          <w:sz w:val="22"/>
-          <w:szCs w:val="22"/>
-        </w:rPr>
-        <w:br/>
-      </w:r>
-      <w:r>
-        <w:rPr>
-          <w:sz w:val="22"/>
-          <w:szCs w:val="22"/>
-        </w:rPr>
-        <w:t>3</w:t>
-      </w:r>
-      <w:r>
-        <w:rPr>
-          <w:sz w:val="22"/>
-          <w:szCs w:val="22"/>
-        </w:rPr>
-        <w:t>. La prise en compte d’un parcours utilisateur aussi attractif que possible.</w:t>
+        <w:t>La démarche choisie est itérative, avec un cycle continu de phases de conception, acquisition de connaissances, développement et de tests, sans jamais perdre de vue deux objectifs :</w:t>
+      </w:r>
+    </w:p>
+    <w:p>
+      <w:pPr>
+        <w:spacing w:before="120" w:after="120" w:line="276" w:lineRule="auto"/>
+        <w:rPr>
+          <w:sz w:val="22"/>
+          <w:szCs w:val="22"/>
+        </w:rPr>
+      </w:pPr>
+      <w:r>
+        <w:rPr>
+          <w:sz w:val="22"/>
+          <w:szCs w:val="22"/>
+        </w:rPr>
+        <w:t>L’apprentissage du développement d’applications au-delà du langage lui-même,</w:t>
+      </w:r>
+    </w:p>
+    <w:p>
+      <w:pPr>
+        <w:spacing w:before="120" w:after="120" w:line="276" w:lineRule="auto"/>
+        <w:rPr>
+          <w:sz w:val="22"/>
+          <w:szCs w:val="22"/>
+        </w:rPr>
+      </w:pPr>
+      <w:r>
+        <w:rPr>
+          <w:sz w:val="22"/>
+          <w:szCs w:val="22"/>
+        </w:rPr>
+        <w:t>La construction d’un parcours utilisateur clair et cohérent, permettant de donner plus de sens au projet 5.</w:t>
       </w:r>
     </w:p>
     <w:p>
@@ -919,21 +914,19 @@
           <w:szCs w:val="22"/>
         </w:rPr>
       </w:pPr>
-      <w:proofErr w:type="gramStart"/>
-      <w:r>
-        <w:rPr>
-          <w:sz w:val="22"/>
-          <w:szCs w:val="22"/>
-        </w:rPr>
-        <w:t>un</w:t>
-      </w:r>
-      <w:proofErr w:type="gramEnd"/>
-      <w:r>
-        <w:rPr>
-          <w:sz w:val="22"/>
-          <w:szCs w:val="22"/>
-        </w:rPr>
-        <w:t xml:space="preserve"> but à atteindre, une découverte progressive de nouvelles possibilités ou d’autres qui se ferment, mais avec un retour permanent vers le parcours utilisateur, qu’il soit cohérent et le plus linéaire possible.</w:t>
+      <w:r>
+        <w:rPr>
+          <w:sz w:val="22"/>
+          <w:szCs w:val="22"/>
+        </w:rPr>
+        <w:t>U</w:t>
+      </w:r>
+      <w:r>
+        <w:rPr>
+          <w:sz w:val="22"/>
+          <w:szCs w:val="22"/>
+        </w:rPr>
+        <w:t>n but à atteindre, une découverte progressive de nouvelles possibilités ou d’autres qui se ferment, mais avec un retour permanent vers le parcours utilisateur, qu’il soit cohérent et le plus linéaire possible.</w:t>
       </w:r>
     </w:p>
     <w:sectPr>
@@ -1335,6 +1328,119 @@
     </w:lvl>
   </w:abstractNum>
   <w:abstractNum w:abstractNumId="4" w15:restartNumberingAfterBreak="0">
+    <w:nsid w:val="1AE2002C"/>
+    <w:multiLevelType w:val="hybridMultilevel"/>
+    <w:tmpl w:val="476A01E8"/>
+    <w:lvl w:ilvl="0" w:tplc="023052C8">
+      <w:start w:val="4"/>
+      <w:numFmt w:val="bullet"/>
+      <w:lvlText w:val="-"/>
+      <w:lvlJc w:val="left"/>
+      <w:pPr>
+        <w:ind w:left="720" w:hanging="360"/>
+      </w:pPr>
+      <w:rPr>
+        <w:rFonts w:ascii="Arial" w:eastAsiaTheme="minorHAnsi" w:hAnsi="Arial" w:cs="Arial" w:hint="default"/>
+      </w:rPr>
+    </w:lvl>
+    <w:lvl w:ilvl="1" w:tplc="040C0003" w:tentative="1">
+      <w:start w:val="1"/>
+      <w:numFmt w:val="bullet"/>
+      <w:lvlText w:val="o"/>
+      <w:lvlJc w:val="left"/>
+      <w:pPr>
+        <w:ind w:left="1440" w:hanging="360"/>
+      </w:pPr>
+      <w:rPr>
+        <w:rFonts w:ascii="Courier New" w:hAnsi="Courier New" w:cs="Courier New" w:hint="default"/>
+      </w:rPr>
+    </w:lvl>
+    <w:lvl w:ilvl="2" w:tplc="040C0005" w:tentative="1">
+      <w:start w:val="1"/>
+      <w:numFmt w:val="bullet"/>
+      <w:lvlText w:val=""/>
+      <w:lvlJc w:val="left"/>
+      <w:pPr>
+        <w:ind w:left="2160" w:hanging="360"/>
+      </w:pPr>
+      <w:rPr>
+        <w:rFonts w:ascii="Wingdings" w:hAnsi="Wingdings" w:cs="Wingdings" w:hint="default"/>
+      </w:rPr>
+    </w:lvl>
+    <w:lvl w:ilvl="3" w:tplc="040C0001" w:tentative="1">
+      <w:start w:val="1"/>
+      <w:numFmt w:val="bullet"/>
+      <w:lvlText w:val=""/>
+      <w:lvlJc w:val="left"/>
+      <w:pPr>
+        <w:ind w:left="2880" w:hanging="360"/>
+      </w:pPr>
+      <w:rPr>
+        <w:rFonts w:ascii="Symbol" w:hAnsi="Symbol" w:cs="Symbol" w:hint="default"/>
+      </w:rPr>
+    </w:lvl>
+    <w:lvl w:ilvl="4" w:tplc="040C0003" w:tentative="1">
+      <w:start w:val="1"/>
+      <w:numFmt w:val="bullet"/>
+      <w:lvlText w:val="o"/>
+      <w:lvlJc w:val="left"/>
+      <w:pPr>
+        <w:ind w:left="3600" w:hanging="360"/>
+      </w:pPr>
+      <w:rPr>
+        <w:rFonts w:ascii="Courier New" w:hAnsi="Courier New" w:cs="Courier New" w:hint="default"/>
+      </w:rPr>
+    </w:lvl>
+    <w:lvl w:ilvl="5" w:tplc="040C0005" w:tentative="1">
+      <w:start w:val="1"/>
+      <w:numFmt w:val="bullet"/>
+      <w:lvlText w:val=""/>
+      <w:lvlJc w:val="left"/>
+      <w:pPr>
+        <w:ind w:left="4320" w:hanging="360"/>
+      </w:pPr>
+      <w:rPr>
+        <w:rFonts w:ascii="Wingdings" w:hAnsi="Wingdings" w:cs="Wingdings" w:hint="default"/>
+      </w:rPr>
+    </w:lvl>
+    <w:lvl w:ilvl="6" w:tplc="040C0001" w:tentative="1">
+      <w:start w:val="1"/>
+      <w:numFmt w:val="bullet"/>
+      <w:lvlText w:val=""/>
+      <w:lvlJc w:val="left"/>
+      <w:pPr>
+        <w:ind w:left="5040" w:hanging="360"/>
+      </w:pPr>
+      <w:rPr>
+        <w:rFonts w:ascii="Symbol" w:hAnsi="Symbol" w:cs="Symbol" w:hint="default"/>
+      </w:rPr>
+    </w:lvl>
+    <w:lvl w:ilvl="7" w:tplc="040C0003" w:tentative="1">
+      <w:start w:val="1"/>
+      <w:numFmt w:val="bullet"/>
+      <w:lvlText w:val="o"/>
+      <w:lvlJc w:val="left"/>
+      <w:pPr>
+        <w:ind w:left="5760" w:hanging="360"/>
+      </w:pPr>
+      <w:rPr>
+        <w:rFonts w:ascii="Courier New" w:hAnsi="Courier New" w:cs="Courier New" w:hint="default"/>
+      </w:rPr>
+    </w:lvl>
+    <w:lvl w:ilvl="8" w:tplc="040C0005" w:tentative="1">
+      <w:start w:val="1"/>
+      <w:numFmt w:val="bullet"/>
+      <w:lvlText w:val=""/>
+      <w:lvlJc w:val="left"/>
+      <w:pPr>
+        <w:ind w:left="6480" w:hanging="360"/>
+      </w:pPr>
+      <w:rPr>
+        <w:rFonts w:ascii="Wingdings" w:hAnsi="Wingdings" w:cs="Wingdings" w:hint="default"/>
+      </w:rPr>
+    </w:lvl>
+  </w:abstractNum>
+  <w:abstractNum w:abstractNumId="5" w15:restartNumberingAfterBreak="0">
     <w:nsid w:val="2C1272CE"/>
     <w:multiLevelType w:val="hybridMultilevel"/>
     <w:tmpl w:val="346EC5CE"/>
@@ -1450,7 +1556,7 @@
       </w:rPr>
     </w:lvl>
   </w:abstractNum>
-  <w:abstractNum w:abstractNumId="5" w15:restartNumberingAfterBreak="0">
+  <w:abstractNum w:abstractNumId="6" w15:restartNumberingAfterBreak="0">
     <w:nsid w:val="2C6613A4"/>
     <w:multiLevelType w:val="hybridMultilevel"/>
     <w:tmpl w:val="6EAC4260"/>
@@ -1536,7 +1642,7 @@
       </w:pPr>
     </w:lvl>
   </w:abstractNum>
-  <w:abstractNum w:abstractNumId="6" w15:restartNumberingAfterBreak="0">
+  <w:abstractNum w:abstractNumId="7" w15:restartNumberingAfterBreak="0">
     <w:nsid w:val="2C836103"/>
     <w:multiLevelType w:val="hybridMultilevel"/>
     <w:tmpl w:val="1BB41C72"/>
@@ -1652,7 +1758,7 @@
       </w:rPr>
     </w:lvl>
   </w:abstractNum>
-  <w:abstractNum w:abstractNumId="7" w15:restartNumberingAfterBreak="0">
+  <w:abstractNum w:abstractNumId="8" w15:restartNumberingAfterBreak="0">
     <w:nsid w:val="39CA2A5B"/>
     <w:multiLevelType w:val="hybridMultilevel"/>
     <w:tmpl w:val="4AD2C09E"/>
@@ -1738,7 +1844,7 @@
       </w:pPr>
     </w:lvl>
   </w:abstractNum>
-  <w:abstractNum w:abstractNumId="8" w15:restartNumberingAfterBreak="0">
+  <w:abstractNum w:abstractNumId="9" w15:restartNumberingAfterBreak="0">
     <w:nsid w:val="43EE43B7"/>
     <w:multiLevelType w:val="hybridMultilevel"/>
     <w:tmpl w:val="075C9506"/>
@@ -1854,7 +1960,7 @@
       </w:rPr>
     </w:lvl>
   </w:abstractNum>
-  <w:abstractNum w:abstractNumId="9" w15:restartNumberingAfterBreak="0">
+  <w:abstractNum w:abstractNumId="10" w15:restartNumberingAfterBreak="0">
     <w:nsid w:val="79F61C5D"/>
     <w:multiLevelType w:val="hybridMultilevel"/>
     <w:tmpl w:val="9F4A8688"/>
@@ -1975,31 +2081,34 @@
     <w:abstractNumId w:val="1"/>
   </w:num>
   <w:num w:numId="2">
-    <w:abstractNumId w:val="4"/>
+    <w:abstractNumId w:val="5"/>
   </w:num>
   <w:num w:numId="3">
     <w:abstractNumId w:val="0"/>
   </w:num>
   <w:num w:numId="4">
+    <w:abstractNumId w:val="8"/>
+  </w:num>
+  <w:num w:numId="5">
     <w:abstractNumId w:val="7"/>
   </w:num>
-  <w:num w:numId="5">
-    <w:abstractNumId w:val="6"/>
-  </w:num>
   <w:num w:numId="6">
-    <w:abstractNumId w:val="8"/>
+    <w:abstractNumId w:val="9"/>
   </w:num>
   <w:num w:numId="7">
     <w:abstractNumId w:val="3"/>
   </w:num>
   <w:num w:numId="8">
-    <w:abstractNumId w:val="9"/>
+    <w:abstractNumId w:val="10"/>
   </w:num>
   <w:num w:numId="9">
     <w:abstractNumId w:val="2"/>
   </w:num>
   <w:num w:numId="10">
-    <w:abstractNumId w:val="5"/>
+    <w:abstractNumId w:val="6"/>
+  </w:num>
+  <w:num w:numId="11">
+    <w:abstractNumId w:val="4"/>
   </w:num>
 </w:numbering>
 </file>

</xml_diff>

<commit_message>
Project deliverables + cosmetic changes
</commit_message>
<xml_diff>
--- a/Project_5_Deliverables/Compte_rendu_Projet_5.docx
+++ b/Project_5_Deliverables/Compte_rendu_Projet_5.docx
@@ -81,23 +81,37 @@
           <w:sz w:val="22"/>
           <w:szCs w:val="22"/>
         </w:rPr>
+        <w:t xml:space="preserve">La construction d’un parcours utilisateur clair et cohérent, </w:t>
+      </w:r>
+      <w:r>
+        <w:rPr>
+          <w:sz w:val="22"/>
+          <w:szCs w:val="22"/>
+        </w:rPr>
+        <w:t xml:space="preserve">en se plaçant de sa perspective et </w:t>
+      </w:r>
+      <w:r>
+        <w:rPr>
+          <w:sz w:val="22"/>
+          <w:szCs w:val="22"/>
+        </w:rPr>
+        <w:t>permettant de donner plus de sens au projet 5.</w:t>
+      </w:r>
+    </w:p>
+    <w:p>
+      <w:pPr>
+        <w:spacing w:before="120" w:after="120" w:line="276" w:lineRule="auto"/>
+        <w:rPr>
+          <w:sz w:val="22"/>
+          <w:szCs w:val="22"/>
+        </w:rPr>
+      </w:pPr>
+      <w:r>
+        <w:rPr>
+          <w:sz w:val="22"/>
+          <w:szCs w:val="22"/>
+        </w:rPr>
         <w:t>L’apprentissage du développement d’applications au-delà du langage lui-même,</w:t>
-      </w:r>
-    </w:p>
-    <w:p>
-      <w:pPr>
-        <w:spacing w:before="120" w:after="120" w:line="276" w:lineRule="auto"/>
-        <w:rPr>
-          <w:sz w:val="22"/>
-          <w:szCs w:val="22"/>
-        </w:rPr>
-      </w:pPr>
-      <w:r>
-        <w:rPr>
-          <w:sz w:val="22"/>
-          <w:szCs w:val="22"/>
-        </w:rPr>
-        <w:t>La construction d’un parcours utilisateur clair et cohérent, permettant de donner plus de sens au projet 5.</w:t>
       </w:r>
     </w:p>
     <w:p>
@@ -131,7 +145,7 @@
           <w:sz w:val="22"/>
           <w:szCs w:val="22"/>
         </w:rPr>
-        <w:t>Les difficultés rencontrées ont été de tout ordre :</w:t>
+        <w:t>1. L’appropriation du cahier des charges</w:t>
       </w:r>
     </w:p>
     <w:p>
@@ -148,7 +162,14 @@
           <w:sz w:val="22"/>
           <w:szCs w:val="22"/>
         </w:rPr>
-        <w:t>1. L’appropriation du cahier des charges</w:t>
+        <w:t>Les attendus étaient plutôt clairs. La véritable difficulté a consisté à faire le pont entre l’attendu et la première ligne de code et surtout la structure à donner au programme. De même a été constatée une tendance à la surenchère dans les solutions à mettre en œuvre</w:t>
+      </w:r>
+      <w:r>
+        <w:rPr>
+          <w:sz w:val="22"/>
+          <w:szCs w:val="22"/>
+        </w:rPr>
+        <w:t>, avec un risque de sur-qualité.</w:t>
       </w:r>
     </w:p>
     <w:p>
@@ -165,7 +186,7 @@
           <w:sz w:val="22"/>
           <w:szCs w:val="22"/>
         </w:rPr>
-        <w:t>Les attendus étaient plutôt clairs. La véritable difficulté a consisté à faire le pont entre l’attendu et la première ligne de code et surtout la structure à donner au programme. De même a été constatée une tendance à la surenchère dans les solutions à mettre en œuvre. L’action du mentor a été décisive pour éviter de tomber dans le piège de la sur-qualité.</w:t>
+        <w:t>2. La compréhension du modèle MVC</w:t>
       </w:r>
     </w:p>
     <w:p>
@@ -182,7 +203,14 @@
           <w:sz w:val="22"/>
           <w:szCs w:val="22"/>
         </w:rPr>
-        <w:t>2. La compréhension du modèle MVC</w:t>
+        <w:t>Très tôt, le mentor a orienté les travaux sur l’application d’un modèle MVC</w:t>
+      </w:r>
+      <w:r>
+        <w:rPr>
+          <w:sz w:val="22"/>
+          <w:szCs w:val="22"/>
+        </w:rPr>
+        <w:t xml:space="preserve">. Si l’idée générale de cette division des tâches est simple, son application relève d’une logique intellectuelle qu’il convient de s’approprier pleinement, sous peine de se perdre dans son code. </w:t>
       </w:r>
     </w:p>
     <w:p>
@@ -199,14 +227,7 @@
           <w:sz w:val="22"/>
           <w:szCs w:val="22"/>
         </w:rPr>
-        <w:t>Très tôt, le mentor a orienté les travaux sur l’application d’un modèle MVC</w:t>
-      </w:r>
-      <w:r>
-        <w:rPr>
-          <w:sz w:val="22"/>
-          <w:szCs w:val="22"/>
-        </w:rPr>
-        <w:t xml:space="preserve">. Si l’idée générale de cette division des tâches est simple, son application relève d’une logique intellectuelle qu’il convient de s’approprier pleinement, sous peine de se perdre dans son code. </w:t>
+        <w:t>En revanche, le concept de classes composites trouve ici toute sa pertinence, notamment au niveau du contrôleur.</w:t>
       </w:r>
     </w:p>
     <w:p>
@@ -223,7 +244,7 @@
           <w:sz w:val="22"/>
           <w:szCs w:val="22"/>
         </w:rPr>
-        <w:t>En revanche, le concept de classes composites trouve ici toute sa pertinence, notamment au niveau du contrôleur.</w:t>
+        <w:t>3. La rédaction d’une documentation sans disposer de socle de connaissances</w:t>
       </w:r>
     </w:p>
     <w:p>
@@ -240,7 +261,7 @@
           <w:sz w:val="22"/>
           <w:szCs w:val="22"/>
         </w:rPr>
-        <w:t>3. La rédaction d’une documentation sans disposer de socle de connaissances</w:t>
+        <w:t>La rédaction de la documentation a commencé très tôt, conformément aux attendus. En revanche, il reste pertinent de savoir tout ce qu’un langage peut faire et à quel coût horaire avant de coucher ses idées.</w:t>
       </w:r>
     </w:p>
     <w:p>
@@ -257,7 +278,7 @@
           <w:sz w:val="22"/>
           <w:szCs w:val="22"/>
         </w:rPr>
-        <w:t>La rédaction de la documentation a commencé très tôt, conformément aux attendus. En revanche, il reste pertinent de savoir tout ce qu’un langage peut faire et à quel coût horaire avant de coucher ses idées.</w:t>
+        <w:t>4. Des choix techniques complexes au regard du produit attendu</w:t>
       </w:r>
     </w:p>
     <w:p>
@@ -274,7 +295,33 @@
           <w:sz w:val="22"/>
           <w:szCs w:val="22"/>
         </w:rPr>
-        <w:t>4. Des choix techniques complexes au regard du produit attendu</w:t>
+        <w:t>Lors de la conception de la CLI, il est apparu qu’une interface graphique serait particulièrement utile pour mieux visualiser le parcours utilisateur, pilier de ce projet. Le choix</w:t>
+      </w:r>
+      <w:r>
+        <w:t xml:space="preserve"> qui a été fait de </w:t>
+      </w:r>
+      <w:r>
+        <w:rPr>
+          <w:sz w:val="22"/>
+          <w:szCs w:val="22"/>
+        </w:rPr>
+        <w:t xml:space="preserve">développer une interface sous </w:t>
+      </w:r>
+      <w:proofErr w:type="spellStart"/>
+      <w:r>
+        <w:rPr>
+          <w:sz w:val="22"/>
+          <w:szCs w:val="22"/>
+        </w:rPr>
+        <w:t>Curses</w:t>
+      </w:r>
+      <w:proofErr w:type="spellEnd"/>
+      <w:r>
+        <w:rPr>
+          <w:sz w:val="22"/>
+          <w:szCs w:val="22"/>
+        </w:rPr>
+        <w:t xml:space="preserve"> a été source d’une multitude d’heures de recherche de sources et d’essais de tout ordre. Intellectuellement satisfaisant, c’est pourtant une aberration économique.</w:t>
       </w:r>
     </w:p>
     <w:p>
@@ -291,17 +338,7 @@
           <w:sz w:val="22"/>
           <w:szCs w:val="22"/>
         </w:rPr>
-        <w:t>Lors de la conception de la CLI, il est apparu qu’une interface graphique serait particulièrement utile pour mieux visualiser le parcours utilisateur, pilier de ce projet. Le choix</w:t>
-      </w:r>
-      <w:r>
-        <w:t xml:space="preserve"> qui a été fait de </w:t>
-      </w:r>
-      <w:r>
-        <w:rPr>
-          <w:sz w:val="22"/>
-          <w:szCs w:val="22"/>
-        </w:rPr>
-        <w:t xml:space="preserve">développer une interface sous </w:t>
+        <w:t xml:space="preserve">5. L’interfaçage avec la base de données d’Open Food </w:t>
       </w:r>
       <w:proofErr w:type="spellStart"/>
       <w:r>
@@ -309,7 +346,7 @@
           <w:sz w:val="22"/>
           <w:szCs w:val="22"/>
         </w:rPr>
-        <w:t>Curses</w:t>
+        <w:t>Facts</w:t>
       </w:r>
       <w:proofErr w:type="spellEnd"/>
       <w:r>
@@ -317,7 +354,7 @@
           <w:sz w:val="22"/>
           <w:szCs w:val="22"/>
         </w:rPr>
-        <w:t xml:space="preserve"> a été source d’une multitude d’heures de recherche de sources et d’essais de tout ordre. Intellectuellement satisfaisant, c’est pourtant une aberration économique.</w:t>
+        <w:t> :</w:t>
       </w:r>
     </w:p>
     <w:p>
@@ -334,23 +371,21 @@
           <w:sz w:val="22"/>
           <w:szCs w:val="22"/>
         </w:rPr>
-        <w:t xml:space="preserve">5. L’interfaçage avec la base de données d’Open Food </w:t>
-      </w:r>
-      <w:proofErr w:type="spellStart"/>
-      <w:r>
-        <w:rPr>
-          <w:sz w:val="22"/>
-          <w:szCs w:val="22"/>
-        </w:rPr>
-        <w:t>Facts</w:t>
-      </w:r>
-      <w:proofErr w:type="spellEnd"/>
-      <w:r>
-        <w:rPr>
-          <w:sz w:val="22"/>
-          <w:szCs w:val="22"/>
-        </w:rPr>
-        <w:t> :</w:t>
+        <w:t>U</w:t>
+      </w:r>
+      <w:r>
+        <w:rPr>
+          <w:sz w:val="22"/>
+          <w:szCs w:val="22"/>
+        </w:rPr>
+        <w:t>ne API est une combinaison de principes de communication, de compréhension de l’organisation des données à aspirer, mais aussi de détails syntaxiques.</w:t>
+      </w:r>
+      <w:r>
+        <w:rPr>
+          <w:sz w:val="22"/>
+          <w:szCs w:val="22"/>
+        </w:rPr>
+        <w:t xml:space="preserve"> </w:t>
       </w:r>
     </w:p>
     <w:p>
@@ -367,37 +402,7 @@
           <w:sz w:val="22"/>
           <w:szCs w:val="22"/>
         </w:rPr>
-        <w:t>U</w:t>
-      </w:r>
-      <w:r>
-        <w:rPr>
-          <w:sz w:val="22"/>
-          <w:szCs w:val="22"/>
-        </w:rPr>
-        <w:t>ne API est une combinaison de principes de communication, de compréhension de l’organisation des données à aspirer, mais aussi de détails syntaxiques.</w:t>
-      </w:r>
-      <w:r>
-        <w:rPr>
-          <w:sz w:val="22"/>
-          <w:szCs w:val="22"/>
-        </w:rPr>
-        <w:t xml:space="preserve"> </w:t>
-      </w:r>
-    </w:p>
-    <w:p>
-      <w:pPr>
-        <w:spacing w:before="120" w:after="120"/>
-        <w:rPr>
-          <w:sz w:val="22"/>
-          <w:szCs w:val="22"/>
-        </w:rPr>
-      </w:pPr>
-      <w:r>
-        <w:rPr>
-          <w:sz w:val="22"/>
-          <w:szCs w:val="22"/>
-        </w:rPr>
-        <w:br w:type="page"/>
+        <w:t>6. L’instanciation des données de la base pour l’interconnecter avec l’application</w:t>
       </w:r>
     </w:p>
     <w:p>
@@ -409,6 +414,46 @@
           <w:szCs w:val="22"/>
         </w:rPr>
       </w:pPr>
+      <w:r>
+        <w:rPr>
+          <w:sz w:val="22"/>
+          <w:szCs w:val="22"/>
+        </w:rPr>
+        <w:t>Cette approche ne m’a parue pertinente qu’après une première soutenance qui m’a donné l’opportunité de m’approprier le principe de l’ORM. Après des tâtonnements, j’ai trouvé cette logique intéressante et utile.</w:t>
+      </w:r>
+    </w:p>
+    <w:p>
+      <w:pPr>
+        <w:spacing w:before="120" w:after="120" w:line="276" w:lineRule="auto"/>
+        <w:jc w:val="both"/>
+        <w:rPr>
+          <w:sz w:val="22"/>
+          <w:szCs w:val="22"/>
+        </w:rPr>
+      </w:pPr>
+      <w:r>
+        <w:rPr>
+          <w:sz w:val="22"/>
+          <w:szCs w:val="22"/>
+        </w:rPr>
+        <w:t xml:space="preserve">7. La conception d’un tel projet doit être approfondie pour éviter un code complexe et limiter le </w:t>
+      </w:r>
+      <w:proofErr w:type="spellStart"/>
+      <w:r>
+        <w:rPr>
+          <w:sz w:val="22"/>
+          <w:szCs w:val="22"/>
+        </w:rPr>
+        <w:t>refactoring</w:t>
+      </w:r>
+      <w:proofErr w:type="spellEnd"/>
+      <w:r>
+        <w:rPr>
+          <w:sz w:val="22"/>
+          <w:szCs w:val="22"/>
+        </w:rPr>
+        <w:t xml:space="preserve"> ultérieur.</w:t>
+      </w:r>
     </w:p>
     <w:p>
       <w:pPr>
@@ -425,6 +470,7 @@
           <w:sz w:val="32"/>
           <w:szCs w:val="32"/>
         </w:rPr>
+        <w:lastRenderedPageBreak/>
         <w:t>SOLUTIONS</w:t>
       </w:r>
     </w:p>
@@ -787,6 +833,23 @@
           <w:szCs w:val="22"/>
         </w:rPr>
         <w:t>, donnant in fine une interface minimaliste, mais opérationnelle.</w:t>
+      </w:r>
+    </w:p>
+    <w:p>
+      <w:pPr>
+        <w:spacing w:before="120" w:after="120" w:line="276" w:lineRule="auto"/>
+        <w:jc w:val="both"/>
+        <w:rPr>
+          <w:sz w:val="22"/>
+          <w:szCs w:val="22"/>
+        </w:rPr>
+      </w:pPr>
+      <w:r>
+        <w:rPr>
+          <w:sz w:val="22"/>
+          <w:szCs w:val="22"/>
+        </w:rPr>
+        <w:t>9. Intégrer un ORM pour construire une application aussi modulaire que possible.</w:t>
       </w:r>
     </w:p>
     <w:p>
@@ -934,7 +997,7 @@
       <w:headerReference w:type="first" r:id="rId9"/>
       <w:footerReference w:type="first" r:id="rId10"/>
       <w:pgSz w:w="11907" w:h="16839" w:code="9"/>
-      <w:pgMar w:top="907" w:right="1008" w:bottom="1327" w:left="1008" w:header="624" w:footer="432" w:gutter="0"/>
+      <w:pgMar w:top="683" w:right="1008" w:bottom="1188" w:left="1008" w:header="624" w:footer="432" w:gutter="0"/>
       <w:cols w:space="720"/>
       <w:titlePg/>
       <w:docGrid w:linePitch="360"/>

</xml_diff>